<commit_message>
Updated final classification on MSc Resume
</commit_message>
<xml_diff>
--- a/docs/Daniel Zammit Resume.docx
+++ b/docs/Daniel Zammit Resume.docx
@@ -604,7 +604,7 @@
                 <w:sz w:val="22"/>
                 <w:szCs w:val="22"/>
               </w:rPr>
-              <w:t>Photoshop</w:t>
+              <w:t>Git</w:t>
             </w:r>
           </w:p>
           <w:p>
@@ -1284,8 +1284,20 @@
                 <w:sz w:val="22"/>
                 <w:szCs w:val="22"/>
               </w:rPr>
-              <w:t>MSc - *Predicted Upper Second*</w:t>
-            </w:r>
+              <w:t xml:space="preserve">MSc - </w:t>
+            </w:r>
+            <w:r>
+              <w:rPr>
+                <w:rFonts w:ascii="Droid Sans" w:hAnsi="Droid Sans" w:cs="Droid Sans"/>
+                <w:b/>
+                <w:color w:val="auto"/>
+                <w:sz w:val="22"/>
+                <w:szCs w:val="22"/>
+              </w:rPr>
+              <w:t>First</w:t>
+            </w:r>
+            <w:bookmarkStart w:id="0" w:name="_GoBack"/>
+            <w:bookmarkEnd w:id="0"/>
           </w:p>
           <w:p>
             <w:pPr>
@@ -2077,8 +2089,6 @@
               </w:rPr>
               <w:t xml:space="preserve"> I also attended RSA 2019 and OWASP 2018 in Las Vegas and London respectively to represent the company.</w:t>
             </w:r>
-            <w:bookmarkStart w:id="0" w:name="_GoBack"/>
-            <w:bookmarkEnd w:id="0"/>
           </w:p>
         </w:tc>
       </w:tr>
@@ -3832,7 +3842,7 @@
 </file>
 
 <file path=customXml/itemProps1.xml><?xml version="1.0" encoding="utf-8"?>
-<ds:datastoreItem xmlns:ds="http://schemas.openxmlformats.org/officeDocument/2006/customXml" ds:itemID="{AE5C7555-5AE1-4A34-84F8-35B1D7D76CA8}">
+<ds:datastoreItem xmlns:ds="http://schemas.openxmlformats.org/officeDocument/2006/customXml" ds:itemID="{9FA4A6BE-8FBA-4906-95DA-73EB5C9880DF}">
   <ds:schemaRefs>
     <ds:schemaRef ds:uri="http://schemas.openxmlformats.org/officeDocument/2006/bibliography"/>
   </ds:schemaRefs>

</xml_diff>

<commit_message>
changed to to for job description
</commit_message>
<xml_diff>
--- a/docs/Daniel Zammit Resume.docx
+++ b/docs/Daniel Zammit Resume.docx
@@ -340,29 +340,7 @@
           <w:sz w:val="24"/>
           <w:szCs w:val="24"/>
         </w:rPr>
-        <w:t xml:space="preserve">ndustry. This year I entered the Search </w:t>
-      </w:r>
-      <w:proofErr w:type="gramStart"/>
-      <w:r>
-        <w:rPr>
-          <w:rFonts w:ascii="Droid Sans" w:hAnsi="Droid Sans" w:cs="Droid Sans"/>
-          <w:bCs/>
-          <w:color w:val="auto"/>
-          <w:sz w:val="24"/>
-          <w:szCs w:val="24"/>
-        </w:rPr>
-        <w:t>For</w:t>
-      </w:r>
-      <w:proofErr w:type="gramEnd"/>
-      <w:r>
-        <w:rPr>
-          <w:rFonts w:ascii="Droid Sans" w:hAnsi="Droid Sans" w:cs="Droid Sans"/>
-          <w:bCs/>
-          <w:color w:val="auto"/>
-          <w:sz w:val="24"/>
-          <w:szCs w:val="24"/>
-        </w:rPr>
-        <w:t xml:space="preserve"> a Star Game Programming Competition and </w:t>
+        <w:t xml:space="preserve">ndustry. This year I entered the Search For a Star Game Programming Competition and </w:t>
       </w:r>
       <w:r>
         <w:rPr>
@@ -382,51 +360,7 @@
           <w:sz w:val="24"/>
           <w:szCs w:val="24"/>
         </w:rPr>
-        <w:t xml:space="preserve">our team </w:t>
-      </w:r>
-      <w:proofErr w:type="spellStart"/>
-      <w:r>
-        <w:rPr>
-          <w:rFonts w:ascii="Droid Sans" w:hAnsi="Droid Sans" w:cs="Droid Sans"/>
-          <w:bCs/>
-          <w:color w:val="auto"/>
-          <w:sz w:val="24"/>
-          <w:szCs w:val="24"/>
-        </w:rPr>
-        <w:t>WallJumpers</w:t>
-      </w:r>
-      <w:proofErr w:type="spellEnd"/>
-      <w:r>
-        <w:rPr>
-          <w:rFonts w:ascii="Droid Sans" w:hAnsi="Droid Sans" w:cs="Droid Sans"/>
-          <w:bCs/>
-          <w:color w:val="auto"/>
-          <w:sz w:val="24"/>
-          <w:szCs w:val="24"/>
-        </w:rPr>
-        <w:t xml:space="preserve"> was selected to participate in </w:t>
-      </w:r>
-      <w:proofErr w:type="spellStart"/>
-      <w:r>
-        <w:rPr>
-          <w:rFonts w:ascii="Droid Sans" w:hAnsi="Droid Sans" w:cs="Droid Sans"/>
-          <w:bCs/>
-          <w:color w:val="auto"/>
-          <w:sz w:val="24"/>
-          <w:szCs w:val="24"/>
-        </w:rPr>
-        <w:t>Tranzfuser</w:t>
-      </w:r>
-      <w:proofErr w:type="spellEnd"/>
-      <w:r>
-        <w:rPr>
-          <w:rFonts w:ascii="Droid Sans" w:hAnsi="Droid Sans" w:cs="Droid Sans"/>
-          <w:bCs/>
-          <w:color w:val="auto"/>
-          <w:sz w:val="24"/>
-          <w:szCs w:val="24"/>
-        </w:rPr>
-        <w:t xml:space="preserve"> 2020</w:t>
+        <w:t>our team WallJumpers was selected to participate in Tranzfuser 2020</w:t>
       </w:r>
       <w:r>
         <w:rPr>
@@ -1158,9 +1092,8 @@
                 <w:szCs w:val="22"/>
                 <w:shd w:val="clear" w:color="auto" w:fill="FFFFFF"/>
               </w:rPr>
-              <w:t xml:space="preserve">Epic </w:t>
-            </w:r>
-            <w:proofErr w:type="spellStart"/>
+              <w:t>Epic MegaJam 2020 -P</w:t>
+            </w:r>
             <w:r>
               <w:rPr>
                 <w:rStyle w:val="Strong"/>
@@ -1170,10 +1103,11 @@
                 <w:szCs w:val="22"/>
                 <w:shd w:val="clear" w:color="auto" w:fill="FFFFFF"/>
               </w:rPr>
-              <w:t>MegaJam</w:t>
-            </w:r>
-            <w:proofErr w:type="spellEnd"/>
-            <w:r>
+              <w:t>rogrammer</w:t>
+            </w:r>
+          </w:p>
+          <w:p>
+            <w:pPr>
               <w:rPr>
                 <w:rStyle w:val="Strong"/>
                 <w:rFonts w:ascii="Droid Sans" w:hAnsi="Droid Sans" w:cs="Droid Sans"/>
@@ -1182,8 +1116,7 @@
                 <w:szCs w:val="22"/>
                 <w:shd w:val="clear" w:color="auto" w:fill="FFFFFF"/>
               </w:rPr>
-              <w:t xml:space="preserve"> 2020 -</w:t>
-            </w:r>
+            </w:pPr>
             <w:r>
               <w:rPr>
                 <w:rStyle w:val="Strong"/>
@@ -1193,54 +1126,7 @@
                 <w:szCs w:val="22"/>
                 <w:shd w:val="clear" w:color="auto" w:fill="FFFFFF"/>
               </w:rPr>
-              <w:t>P</w:t>
-            </w:r>
-            <w:r>
-              <w:rPr>
-                <w:rStyle w:val="Strong"/>
-                <w:rFonts w:ascii="Droid Sans" w:hAnsi="Droid Sans" w:cs="Droid Sans"/>
-                <w:color w:val="auto"/>
-                <w:sz w:val="22"/>
-                <w:szCs w:val="22"/>
-                <w:shd w:val="clear" w:color="auto" w:fill="FFFFFF"/>
-              </w:rPr>
-              <w:t>rogrammer</w:t>
-            </w:r>
-          </w:p>
-          <w:p>
-            <w:pPr>
-              <w:rPr>
-                <w:rStyle w:val="Strong"/>
-                <w:rFonts w:ascii="Droid Sans" w:hAnsi="Droid Sans" w:cs="Droid Sans"/>
-                <w:color w:val="auto"/>
-                <w:sz w:val="22"/>
-                <w:szCs w:val="22"/>
-                <w:shd w:val="clear" w:color="auto" w:fill="FFFFFF"/>
-              </w:rPr>
-            </w:pPr>
-            <w:proofErr w:type="spellStart"/>
-            <w:r>
-              <w:rPr>
-                <w:rStyle w:val="Strong"/>
-                <w:rFonts w:ascii="Droid Sans" w:hAnsi="Droid Sans" w:cs="Droid Sans"/>
-                <w:color w:val="auto"/>
-                <w:sz w:val="22"/>
-                <w:szCs w:val="22"/>
-                <w:shd w:val="clear" w:color="auto" w:fill="FFFFFF"/>
-              </w:rPr>
-              <w:t>CableTripper</w:t>
-            </w:r>
-            <w:proofErr w:type="spellEnd"/>
-            <w:r>
-              <w:rPr>
-                <w:rStyle w:val="Strong"/>
-                <w:rFonts w:ascii="Droid Sans" w:hAnsi="Droid Sans" w:cs="Droid Sans"/>
-                <w:color w:val="auto"/>
-                <w:sz w:val="22"/>
-                <w:szCs w:val="22"/>
-                <w:shd w:val="clear" w:color="auto" w:fill="FFFFFF"/>
-              </w:rPr>
-              <w:t xml:space="preserve"> Studios</w:t>
+              <w:t>CableTripper Studios</w:t>
             </w:r>
           </w:p>
           <w:p>
@@ -1321,45 +1207,16 @@
                 <w:sz w:val="22"/>
                 <w:szCs w:val="22"/>
               </w:rPr>
-              <w:t xml:space="preserve">Together with a team of three developers, </w:t>
-            </w:r>
-            <w:r>
-              <w:rPr>
-                <w:rFonts w:ascii="Droid Sans" w:hAnsi="Droid Sans" w:cs="Droid Sans"/>
-                <w:color w:val="auto"/>
-                <w:sz w:val="22"/>
-                <w:szCs w:val="22"/>
-              </w:rPr>
-              <w:t>w</w:t>
-            </w:r>
-            <w:r>
-              <w:rPr>
-                <w:rFonts w:ascii="Droid Sans" w:hAnsi="Droid Sans" w:cs="Droid Sans"/>
-                <w:color w:val="auto"/>
-                <w:sz w:val="22"/>
-                <w:szCs w:val="22"/>
-              </w:rPr>
-              <w:t xml:space="preserve">e created our first game in UE4 for the Epic </w:t>
-            </w:r>
-            <w:proofErr w:type="spellStart"/>
-            <w:r>
-              <w:rPr>
-                <w:rFonts w:ascii="Droid Sans" w:hAnsi="Droid Sans" w:cs="Droid Sans"/>
-                <w:color w:val="auto"/>
-                <w:sz w:val="22"/>
-                <w:szCs w:val="22"/>
-              </w:rPr>
-              <w:t>MegaJam</w:t>
-            </w:r>
-            <w:proofErr w:type="spellEnd"/>
-            <w:r>
-              <w:rPr>
-                <w:rFonts w:ascii="Droid Sans" w:hAnsi="Droid Sans" w:cs="Droid Sans"/>
-                <w:color w:val="auto"/>
-                <w:sz w:val="22"/>
-                <w:szCs w:val="22"/>
-              </w:rPr>
-              <w:t xml:space="preserve"> 2020. Our submission, Insert Coin was created in a week split in two days of brainstorming followed by five days of design and development. For this project I learnt how to work with the UE editor and the benefits of using visual scripting</w:t>
+              <w:t>Together with a team of three developers, w</w:t>
+            </w:r>
+            <w:r>
+              <w:rPr>
+                <w:rFonts w:ascii="Droid Sans" w:hAnsi="Droid Sans" w:cs="Droid Sans"/>
+                <w:color w:val="auto"/>
+                <w:sz w:val="22"/>
+                <w:szCs w:val="22"/>
+              </w:rPr>
+              <w:t>e created our first game in UE4 for the Epic MegaJam 2020. Our submission, Insert Coin was created in a week split in two days of brainstorming followed by five days of design and development. For this project I learnt how to work with the UE editor and the benefits of using visual scripting</w:t>
             </w:r>
             <w:r>
               <w:rPr>
@@ -1382,8 +1239,6 @@
             <w:r>
               <w:t xml:space="preserve"> </w:t>
             </w:r>
-            <w:bookmarkStart w:id="0" w:name="_GoBack"/>
-            <w:bookmarkEnd w:id="0"/>
           </w:p>
         </w:tc>
       </w:tr>
@@ -1482,7 +1337,6 @@
                 <w:shd w:val="clear" w:color="auto" w:fill="FFFFFF"/>
               </w:rPr>
             </w:pPr>
-            <w:proofErr w:type="spellStart"/>
             <w:r>
               <w:rPr>
                 <w:rStyle w:val="Strong"/>
@@ -1492,19 +1346,7 @@
                 <w:szCs w:val="22"/>
                 <w:shd w:val="clear" w:color="auto" w:fill="FFFFFF"/>
               </w:rPr>
-              <w:t>CableTripper</w:t>
-            </w:r>
-            <w:proofErr w:type="spellEnd"/>
-            <w:r>
-              <w:rPr>
-                <w:rStyle w:val="Strong"/>
-                <w:rFonts w:ascii="Droid Sans" w:hAnsi="Droid Sans" w:cs="Droid Sans"/>
-                <w:color w:val="auto"/>
-                <w:sz w:val="22"/>
-                <w:szCs w:val="22"/>
-                <w:shd w:val="clear" w:color="auto" w:fill="FFFFFF"/>
-              </w:rPr>
-              <w:t xml:space="preserve"> Studios</w:t>
+              <w:t>CableTripper Studios</w:t>
             </w:r>
           </w:p>
           <w:p>
@@ -1552,7 +1394,27 @@
                 <w:sz w:val="22"/>
                 <w:szCs w:val="22"/>
               </w:rPr>
-              <w:t xml:space="preserve">Together with a team of three developers, the game we submitted to the week-long Games Job Live 2020 jam was awarded two nominations (Best Use of Theme and Top 5 Community Picks) and won the award for Best Use of Audio. The theme was Carpe Diem, seize the moment, so we seized the opportunity to create a puzzle game which helps the player understand some of the </w:t>
+              <w:t xml:space="preserve">Together with a team of three developers, the game we submitted </w:t>
+            </w:r>
+            <w:r>
+              <w:rPr>
+                <w:rFonts w:ascii="Droid Sans" w:hAnsi="Droid Sans" w:cs="Droid Sans"/>
+                <w:color w:val="auto"/>
+                <w:sz w:val="22"/>
+                <w:szCs w:val="22"/>
+              </w:rPr>
+              <w:t>for</w:t>
+            </w:r>
+            <w:bookmarkStart w:id="0" w:name="_GoBack"/>
+            <w:bookmarkEnd w:id="0"/>
+            <w:r>
+              <w:rPr>
+                <w:rFonts w:ascii="Droid Sans" w:hAnsi="Droid Sans" w:cs="Droid Sans"/>
+                <w:color w:val="auto"/>
+                <w:sz w:val="22"/>
+                <w:szCs w:val="22"/>
+              </w:rPr>
+              <w:t xml:space="preserve"> the week-long Games Job Live 2020 jam was awarded two nominations (Best Use of Theme and Top 5 Community Picks) and won the award for Best Use of Audio. The theme was Carpe Diem, seize the moment, so we seized the opportunity to create a puzzle game which helps the player understand some of the </w:t>
             </w:r>
             <w:r>
               <w:rPr>
@@ -1614,7 +1476,6 @@
                 <w:shd w:val="clear" w:color="auto" w:fill="FFFFFF"/>
               </w:rPr>
             </w:pPr>
-            <w:proofErr w:type="spellStart"/>
             <w:r>
               <w:rPr>
                 <w:rStyle w:val="Strong"/>
@@ -1626,7 +1487,6 @@
               </w:rPr>
               <w:t>WallJumpers</w:t>
             </w:r>
-            <w:proofErr w:type="spellEnd"/>
           </w:p>
           <w:p>
             <w:pPr>
@@ -1675,47 +1535,16 @@
                 <w:sz w:val="22"/>
                 <w:szCs w:val="22"/>
               </w:rPr>
-              <w:t xml:space="preserve">As a team leader for </w:t>
-            </w:r>
-            <w:proofErr w:type="spellStart"/>
-            <w:r>
-              <w:rPr>
-                <w:rFonts w:ascii="Droid Sans" w:hAnsi="Droid Sans" w:cs="Droid Sans"/>
-                <w:color w:val="auto"/>
-                <w:sz w:val="22"/>
-                <w:szCs w:val="22"/>
-              </w:rPr>
-              <w:t>WallJumpers</w:t>
-            </w:r>
-            <w:proofErr w:type="spellEnd"/>
-            <w:r>
-              <w:rPr>
-                <w:rFonts w:ascii="Droid Sans" w:hAnsi="Droid Sans" w:cs="Droid Sans"/>
-                <w:color w:val="auto"/>
-                <w:sz w:val="22"/>
-                <w:szCs w:val="22"/>
-              </w:rPr>
-              <w:t xml:space="preserve"> (</w:t>
-            </w:r>
-            <w:proofErr w:type="spellStart"/>
-            <w:r>
-              <w:rPr>
-                <w:rFonts w:ascii="Droid Sans" w:hAnsi="Droid Sans" w:cs="Droid Sans"/>
-                <w:color w:val="auto"/>
-                <w:sz w:val="22"/>
-                <w:szCs w:val="22"/>
-              </w:rPr>
-              <w:t>Tranzfuser</w:t>
-            </w:r>
-            <w:proofErr w:type="spellEnd"/>
-            <w:r>
-              <w:rPr>
-                <w:rFonts w:ascii="Droid Sans" w:hAnsi="Droid Sans" w:cs="Droid Sans"/>
-                <w:color w:val="auto"/>
-                <w:sz w:val="22"/>
-                <w:szCs w:val="22"/>
-              </w:rPr>
-              <w:t xml:space="preserve"> 2020)</w:t>
+              <w:t>As a team leader for WallJumpers</w:t>
+            </w:r>
+            <w:r>
+              <w:rPr>
+                <w:rFonts w:ascii="Droid Sans" w:hAnsi="Droid Sans" w:cs="Droid Sans"/>
+                <w:color w:val="auto"/>
+                <w:sz w:val="22"/>
+                <w:szCs w:val="22"/>
+              </w:rPr>
+              <w:t xml:space="preserve"> (Tranzfuser 2020)</w:t>
             </w:r>
             <w:r>
               <w:rPr>
@@ -1733,27 +1562,7 @@
                 <w:sz w:val="22"/>
                 <w:szCs w:val="22"/>
               </w:rPr>
-              <w:t xml:space="preserve">assignments as they came through from UKGTF. I was also one of the programmers on the team. Main tasks for this project were FMOD and </w:t>
-            </w:r>
-            <w:proofErr w:type="spellStart"/>
-            <w:r>
-              <w:rPr>
-                <w:rFonts w:ascii="Droid Sans" w:hAnsi="Droid Sans" w:cs="Droid Sans"/>
-                <w:color w:val="auto"/>
-                <w:sz w:val="22"/>
-                <w:szCs w:val="22"/>
-              </w:rPr>
-              <w:t>Cinemachine</w:t>
-            </w:r>
-            <w:proofErr w:type="spellEnd"/>
-            <w:r>
-              <w:rPr>
-                <w:rFonts w:ascii="Droid Sans" w:hAnsi="Droid Sans" w:cs="Droid Sans"/>
-                <w:color w:val="auto"/>
-                <w:sz w:val="22"/>
-                <w:szCs w:val="22"/>
-              </w:rPr>
-              <w:t xml:space="preserve"> integration.</w:t>
+              <w:t>assignments as they came through from UKGTF. I was also one of the programmers on the team. Main tasks for this project were FMOD and Cinemachine integration.</w:t>
             </w:r>
             <w:r>
               <w:rPr>
@@ -2795,7 +2604,6 @@
                 <w:shd w:val="clear" w:color="auto" w:fill="FFFFFF"/>
               </w:rPr>
             </w:pPr>
-            <w:proofErr w:type="spellStart"/>
             <w:r>
               <w:rPr>
                 <w:rStyle w:val="Strong"/>
@@ -2807,7 +2615,6 @@
               </w:rPr>
               <w:t>Acunetix</w:t>
             </w:r>
-            <w:proofErr w:type="spellEnd"/>
           </w:p>
           <w:p>
             <w:pPr>
@@ -2883,67 +2690,7 @@
                 <w:sz w:val="22"/>
                 <w:szCs w:val="22"/>
               </w:rPr>
-              <w:t xml:space="preserve">technical troubleshooting on the main product, the </w:t>
-            </w:r>
-            <w:proofErr w:type="spellStart"/>
-            <w:r>
-              <w:rPr>
-                <w:rFonts w:ascii="Droid Sans" w:hAnsi="Droid Sans" w:cs="Droid Sans"/>
-                <w:color w:val="auto"/>
-                <w:sz w:val="22"/>
-                <w:szCs w:val="22"/>
-              </w:rPr>
-              <w:t>Acunetix</w:t>
-            </w:r>
-            <w:proofErr w:type="spellEnd"/>
-            <w:r>
-              <w:rPr>
-                <w:rFonts w:ascii="Droid Sans" w:hAnsi="Droid Sans" w:cs="Droid Sans"/>
-                <w:color w:val="auto"/>
-                <w:sz w:val="22"/>
-                <w:szCs w:val="22"/>
-              </w:rPr>
-              <w:t xml:space="preserve"> web scanner. Ticket handling was performed using </w:t>
-            </w:r>
-            <w:proofErr w:type="spellStart"/>
-            <w:r>
-              <w:rPr>
-                <w:rFonts w:ascii="Droid Sans" w:hAnsi="Droid Sans" w:cs="Droid Sans"/>
-                <w:color w:val="auto"/>
-                <w:sz w:val="22"/>
-                <w:szCs w:val="22"/>
-              </w:rPr>
-              <w:t>FreshDesk</w:t>
-            </w:r>
-            <w:proofErr w:type="spellEnd"/>
-            <w:r>
-              <w:rPr>
-                <w:rFonts w:ascii="Droid Sans" w:hAnsi="Droid Sans" w:cs="Droid Sans"/>
-                <w:color w:val="auto"/>
-                <w:sz w:val="22"/>
-                <w:szCs w:val="22"/>
-              </w:rPr>
-              <w:t xml:space="preserve">, where I listed FAQs and downloaded logs for further analysis. During my time with the company, I was responsible for hosting weekly deep-dive webinars, writing technical articles as well as setting up and managing the internal integration server to showcase JIRA, MS TFS, </w:t>
-            </w:r>
-            <w:proofErr w:type="spellStart"/>
-            <w:r>
-              <w:rPr>
-                <w:rFonts w:ascii="Droid Sans" w:hAnsi="Droid Sans" w:cs="Droid Sans"/>
-                <w:color w:val="auto"/>
-                <w:sz w:val="22"/>
-                <w:szCs w:val="22"/>
-              </w:rPr>
-              <w:t>Github</w:t>
-            </w:r>
-            <w:proofErr w:type="spellEnd"/>
-            <w:r>
-              <w:rPr>
-                <w:rFonts w:ascii="Droid Sans" w:hAnsi="Droid Sans" w:cs="Droid Sans"/>
-                <w:color w:val="auto"/>
-                <w:sz w:val="22"/>
-                <w:szCs w:val="22"/>
-              </w:rPr>
-              <w:t xml:space="preserve"> and Jenkins integrations with our product.</w:t>
+              <w:t>technical troubleshooting on the main product, the Acunetix web scanner. Ticket handling was performed using FreshDesk, where I listed FAQs and downloaded logs for further analysis. During my time with the company, I was responsible for hosting weekly deep-dive webinars, writing technical articles as well as setting up and managing the internal integration server to showcase JIRA, MS TFS, Github and Jenkins integrations with our product.</w:t>
             </w:r>
             <w:r>
               <w:rPr>
@@ -3251,27 +2998,7 @@
           <w:sz w:val="22"/>
           <w:szCs w:val="22"/>
         </w:rPr>
-        <w:t xml:space="preserve">long games exhibition in Cologne, Germany. I had the opportunity to meet with industry game developers and trying out the most recent gaming prototypes, including games on VR platforms such as Space Pirate Trainer for the HTC </w:t>
-      </w:r>
-      <w:proofErr w:type="spellStart"/>
-      <w:r>
-        <w:rPr>
-          <w:rFonts w:ascii="Droid Sans" w:hAnsi="Droid Sans" w:cs="Droid Sans"/>
-          <w:color w:val="auto"/>
-          <w:sz w:val="22"/>
-          <w:szCs w:val="22"/>
-        </w:rPr>
-        <w:t>Vive</w:t>
-      </w:r>
-      <w:proofErr w:type="spellEnd"/>
-      <w:r>
-        <w:rPr>
-          <w:rFonts w:ascii="Droid Sans" w:hAnsi="Droid Sans" w:cs="Droid Sans"/>
-          <w:color w:val="auto"/>
-          <w:sz w:val="22"/>
-          <w:szCs w:val="22"/>
-        </w:rPr>
-        <w:t xml:space="preserve">. Looking forward to </w:t>
+        <w:t xml:space="preserve">long games exhibition in Cologne, Germany. I had the opportunity to meet with industry game developers and trying out the most recent gaming prototypes, including games on VR platforms such as Space Pirate Trainer for the HTC Vive. Looking forward to </w:t>
       </w:r>
       <w:r>
         <w:rPr>
@@ -4727,7 +4454,7 @@
 </file>
 
 <file path=customXml/itemProps1.xml><?xml version="1.0" encoding="utf-8"?>
-<ds:datastoreItem xmlns:ds="http://schemas.openxmlformats.org/officeDocument/2006/customXml" ds:itemID="{ACAE64C3-1690-4DF9-9571-C23233020FDE}">
+<ds:datastoreItem xmlns:ds="http://schemas.openxmlformats.org/officeDocument/2006/customXml" ds:itemID="{2F310FA3-E500-44E0-93CA-7E4DA2875DF4}">
   <ds:schemaRefs>
     <ds:schemaRef ds:uri="http://schemas.openxmlformats.org/officeDocument/2006/bibliography"/>
   </ds:schemaRefs>

</xml_diff>